<commit_message>
Buenas prácticas con fotos
</commit_message>
<xml_diff>
--- a/Buenas prácticas de programación.docx
+++ b/Buenas prácticas de programación.docx
@@ -854,8 +854,253 @@
       <w:r>
         <w:t>Los comentarios de línea van en el propio código.</w:t>
       </w:r>
+    </w:p>
+    <w:p>
       <w:bookmarkStart w:id="0" w:name="_GoBack"/>
       <w:bookmarkEnd w:id="0"/>
+    </w:p>
+    <w:p>
+      <w:r>
+        <w:rPr>
+          <w:noProof/>
+          <w:lang w:eastAsia="es-AR"/>
+        </w:rPr>
+        <w:drawing>
+          <wp:inline distT="0" distB="0" distL="0" distR="0">
+            <wp:extent cx="7629525" cy="5728970"/>
+            <wp:effectExtent l="0" t="2222" r="7302" b="7303"/>
+            <wp:docPr id="1" name="Imagen 1"/>
+            <wp:cNvGraphicFramePr>
+              <a:graphicFrameLocks xmlns:a="http://schemas.openxmlformats.org/drawingml/2006/main" noChangeAspect="1"/>
+            </wp:cNvGraphicFramePr>
+            <a:graphic xmlns:a="http://schemas.openxmlformats.org/drawingml/2006/main">
+              <a:graphicData uri="http://schemas.openxmlformats.org/drawingml/2006/picture">
+                <pic:pic xmlns:pic="http://schemas.openxmlformats.org/drawingml/2006/picture">
+                  <pic:nvPicPr>
+                    <pic:cNvPr id="1" name="IMG_20200312_092131.jpg"/>
+                    <pic:cNvPicPr/>
+                  </pic:nvPicPr>
+                  <pic:blipFill>
+                    <a:blip r:embed="rId6" cstate="print">
+                      <a:extLst>
+                        <a:ext uri="{28A0092B-C50C-407E-A947-70E740481C1C}">
+                          <a14:useLocalDpi xmlns:a14="http://schemas.microsoft.com/office/drawing/2010/main" val="0"/>
+                        </a:ext>
+                      </a:extLst>
+                    </a:blip>
+                    <a:stretch>
+                      <a:fillRect/>
+                    </a:stretch>
+                  </pic:blipFill>
+                  <pic:spPr>
+                    <a:xfrm rot="5400000">
+                      <a:off x="0" y="0"/>
+                      <a:ext cx="7629525" cy="5728970"/>
+                    </a:xfrm>
+                    <a:prstGeom prst="rect">
+                      <a:avLst/>
+                    </a:prstGeom>
+                  </pic:spPr>
+                </pic:pic>
+              </a:graphicData>
+            </a:graphic>
+          </wp:inline>
+        </w:drawing>
+      </w:r>
+    </w:p>
+    <w:p/>
+    <w:p>
+      <w:r>
+        <w:rPr>
+          <w:noProof/>
+          <w:lang w:eastAsia="es-AR"/>
+        </w:rPr>
+        <w:lastRenderedPageBreak/>
+        <w:drawing>
+          <wp:inline distT="0" distB="0" distL="0" distR="0">
+            <wp:extent cx="5728970" cy="4301490"/>
+            <wp:effectExtent l="0" t="0" r="5080" b="3810"/>
+            <wp:docPr id="2" name="Imagen 2"/>
+            <wp:cNvGraphicFramePr>
+              <a:graphicFrameLocks xmlns:a="http://schemas.openxmlformats.org/drawingml/2006/main" noChangeAspect="1"/>
+            </wp:cNvGraphicFramePr>
+            <a:graphic xmlns:a="http://schemas.openxmlformats.org/drawingml/2006/main">
+              <a:graphicData uri="http://schemas.openxmlformats.org/drawingml/2006/picture">
+                <pic:pic xmlns:pic="http://schemas.openxmlformats.org/drawingml/2006/picture">
+                  <pic:nvPicPr>
+                    <pic:cNvPr id="2" name="IMG_20200312_111322.jpg"/>
+                    <pic:cNvPicPr/>
+                  </pic:nvPicPr>
+                  <pic:blipFill>
+                    <a:blip r:embed="rId7" cstate="print">
+                      <a:extLst>
+                        <a:ext uri="{28A0092B-C50C-407E-A947-70E740481C1C}">
+                          <a14:useLocalDpi xmlns:a14="http://schemas.microsoft.com/office/drawing/2010/main" val="0"/>
+                        </a:ext>
+                      </a:extLst>
+                    </a:blip>
+                    <a:stretch>
+                      <a:fillRect/>
+                    </a:stretch>
+                  </pic:blipFill>
+                  <pic:spPr>
+                    <a:xfrm>
+                      <a:off x="0" y="0"/>
+                      <a:ext cx="5728970" cy="4301490"/>
+                    </a:xfrm>
+                    <a:prstGeom prst="rect">
+                      <a:avLst/>
+                    </a:prstGeom>
+                  </pic:spPr>
+                </pic:pic>
+              </a:graphicData>
+            </a:graphic>
+          </wp:inline>
+        </w:drawing>
+      </w:r>
+      <w:r>
+        <w:rPr>
+          <w:noProof/>
+          <w:lang w:eastAsia="es-AR"/>
+        </w:rPr>
+        <w:lastRenderedPageBreak/>
+        <w:drawing>
+          <wp:inline distT="0" distB="0" distL="0" distR="0">
+            <wp:extent cx="7629525" cy="5728970"/>
+            <wp:effectExtent l="0" t="2222" r="7302" b="7303"/>
+            <wp:docPr id="3" name="Imagen 3"/>
+            <wp:cNvGraphicFramePr>
+              <a:graphicFrameLocks xmlns:a="http://schemas.openxmlformats.org/drawingml/2006/main" noChangeAspect="1"/>
+            </wp:cNvGraphicFramePr>
+            <a:graphic xmlns:a="http://schemas.openxmlformats.org/drawingml/2006/main">
+              <a:graphicData uri="http://schemas.openxmlformats.org/drawingml/2006/picture">
+                <pic:pic xmlns:pic="http://schemas.openxmlformats.org/drawingml/2006/picture">
+                  <pic:nvPicPr>
+                    <pic:cNvPr id="3" name="IMG_20200312_111856.jpg"/>
+                    <pic:cNvPicPr/>
+                  </pic:nvPicPr>
+                  <pic:blipFill>
+                    <a:blip r:embed="rId8" cstate="print">
+                      <a:extLst>
+                        <a:ext uri="{28A0092B-C50C-407E-A947-70E740481C1C}">
+                          <a14:useLocalDpi xmlns:a14="http://schemas.microsoft.com/office/drawing/2010/main" val="0"/>
+                        </a:ext>
+                      </a:extLst>
+                    </a:blip>
+                    <a:stretch>
+                      <a:fillRect/>
+                    </a:stretch>
+                  </pic:blipFill>
+                  <pic:spPr>
+                    <a:xfrm rot="5400000">
+                      <a:off x="0" y="0"/>
+                      <a:ext cx="7629525" cy="5728970"/>
+                    </a:xfrm>
+                    <a:prstGeom prst="rect">
+                      <a:avLst/>
+                    </a:prstGeom>
+                  </pic:spPr>
+                </pic:pic>
+              </a:graphicData>
+            </a:graphic>
+          </wp:inline>
+        </w:drawing>
+      </w:r>
+      <w:r>
+        <w:rPr>
+          <w:noProof/>
+          <w:lang w:eastAsia="es-AR"/>
+        </w:rPr>
+        <w:lastRenderedPageBreak/>
+        <w:drawing>
+          <wp:inline distT="0" distB="0" distL="0" distR="0">
+            <wp:extent cx="5728970" cy="4301490"/>
+            <wp:effectExtent l="0" t="0" r="5080" b="3810"/>
+            <wp:docPr id="4" name="Imagen 4"/>
+            <wp:cNvGraphicFramePr>
+              <a:graphicFrameLocks xmlns:a="http://schemas.openxmlformats.org/drawingml/2006/main" noChangeAspect="1"/>
+            </wp:cNvGraphicFramePr>
+            <a:graphic xmlns:a="http://schemas.openxmlformats.org/drawingml/2006/main">
+              <a:graphicData uri="http://schemas.openxmlformats.org/drawingml/2006/picture">
+                <pic:pic xmlns:pic="http://schemas.openxmlformats.org/drawingml/2006/picture">
+                  <pic:nvPicPr>
+                    <pic:cNvPr id="4" name="IMG_20200312_113812.jpg"/>
+                    <pic:cNvPicPr/>
+                  </pic:nvPicPr>
+                  <pic:blipFill>
+                    <a:blip r:embed="rId9" cstate="print">
+                      <a:extLst>
+                        <a:ext uri="{28A0092B-C50C-407E-A947-70E740481C1C}">
+                          <a14:useLocalDpi xmlns:a14="http://schemas.microsoft.com/office/drawing/2010/main" val="0"/>
+                        </a:ext>
+                      </a:extLst>
+                    </a:blip>
+                    <a:stretch>
+                      <a:fillRect/>
+                    </a:stretch>
+                  </pic:blipFill>
+                  <pic:spPr>
+                    <a:xfrm>
+                      <a:off x="0" y="0"/>
+                      <a:ext cx="5728970" cy="4301490"/>
+                    </a:xfrm>
+                    <a:prstGeom prst="rect">
+                      <a:avLst/>
+                    </a:prstGeom>
+                  </pic:spPr>
+                </pic:pic>
+              </a:graphicData>
+            </a:graphic>
+          </wp:inline>
+        </w:drawing>
+      </w:r>
+      <w:r>
+        <w:rPr>
+          <w:noProof/>
+          <w:lang w:eastAsia="es-AR"/>
+        </w:rPr>
+        <w:drawing>
+          <wp:inline distT="0" distB="0" distL="0" distR="0">
+            <wp:extent cx="5728970" cy="4301490"/>
+            <wp:effectExtent l="0" t="0" r="5080" b="3810"/>
+            <wp:docPr id="5" name="Imagen 5"/>
+            <wp:cNvGraphicFramePr>
+              <a:graphicFrameLocks xmlns:a="http://schemas.openxmlformats.org/drawingml/2006/main" noChangeAspect="1"/>
+            </wp:cNvGraphicFramePr>
+            <a:graphic xmlns:a="http://schemas.openxmlformats.org/drawingml/2006/main">
+              <a:graphicData uri="http://schemas.openxmlformats.org/drawingml/2006/picture">
+                <pic:pic xmlns:pic="http://schemas.openxmlformats.org/drawingml/2006/picture">
+                  <pic:nvPicPr>
+                    <pic:cNvPr id="5" name="IMG_20200312_113819.jpg"/>
+                    <pic:cNvPicPr/>
+                  </pic:nvPicPr>
+                  <pic:blipFill>
+                    <a:blip r:embed="rId10" cstate="print">
+                      <a:extLst>
+                        <a:ext uri="{28A0092B-C50C-407E-A947-70E740481C1C}">
+                          <a14:useLocalDpi xmlns:a14="http://schemas.microsoft.com/office/drawing/2010/main" val="0"/>
+                        </a:ext>
+                      </a:extLst>
+                    </a:blip>
+                    <a:stretch>
+                      <a:fillRect/>
+                    </a:stretch>
+                  </pic:blipFill>
+                  <pic:spPr>
+                    <a:xfrm>
+                      <a:off x="0" y="0"/>
+                      <a:ext cx="5728970" cy="4301490"/>
+                    </a:xfrm>
+                    <a:prstGeom prst="rect">
+                      <a:avLst/>
+                    </a:prstGeom>
+                  </pic:spPr>
+                </pic:pic>
+              </a:graphicData>
+            </a:graphic>
+          </wp:inline>
+        </w:drawing>
+      </w:r>
     </w:p>
     <w:sectPr>
       <w:pgSz w:w="11907" w:h="16839" w:code="9"/>
@@ -1705,7 +1950,7 @@
 </file>
 
 <file path=customXml/itemProps1.xml><?xml version="1.0" encoding="utf-8"?>
-<ds:datastoreItem xmlns:ds="http://schemas.openxmlformats.org/officeDocument/2006/customXml" ds:itemID="{B3E1E8FD-9D98-48DE-AB00-D84E5F5A7B99}">
+<ds:datastoreItem xmlns:ds="http://schemas.openxmlformats.org/officeDocument/2006/customXml" ds:itemID="{4A8DC208-7029-4AD6-AA0F-8811ECCB0811}">
   <ds:schemaRefs>
     <ds:schemaRef ds:uri="http://schemas.openxmlformats.org/officeDocument/2006/bibliography"/>
   </ds:schemaRefs>

</xml_diff>